<commit_message>
Etat art II - Unicheck, copyleaks, plagiarismsearch
</commit_message>
<xml_diff>
--- a/Sprint 2/Etat de l'art II - Outils de plagiat.docx
+++ b/Sprint 2/Etat de l'art II - Outils de plagiat.docx
@@ -403,8 +403,1611 @@
       <w:r>
         <w:t xml:space="preserve"> n’offre pas la possibilité de faire ces recherches avec une API. </w:t>
       </w:r>
-      <w:bookmarkStart w:id="0" w:name="_GoBack"/>
+    </w:p>
+    <w:p>
+      <w:r>
+        <w:t xml:space="preserve">Après plusieurs tests, nous constatons que </w:t>
+      </w:r>
+      <w:proofErr w:type="spellStart"/>
+      <w:r>
+        <w:t>EduBirdie</w:t>
+      </w:r>
+      <w:proofErr w:type="spellEnd"/>
+      <w:r>
+        <w:t xml:space="preserve"> ne détecte pas efficacement le plagiat. En effet, en effectuant l’analyse sur un texte existant provenant du site </w:t>
+      </w:r>
+      <w:hyperlink r:id="rId11" w:history="1">
+        <w:r>
+          <w:rPr>
+            <w:rStyle w:val="Lienhypertexte"/>
+          </w:rPr>
+          <w:t>www.letemps.ch</w:t>
+        </w:r>
+      </w:hyperlink>
+      <w:r>
+        <w:t xml:space="preserve">, </w:t>
+      </w:r>
+      <w:proofErr w:type="spellStart"/>
+      <w:r>
+        <w:t>EduBirdie</w:t>
+      </w:r>
+      <w:proofErr w:type="spellEnd"/>
+      <w:r>
+        <w:t xml:space="preserve"> n’était pas en mesure de détecter la source de l’article. </w:t>
+      </w:r>
+    </w:p>
+    <w:p>
+      <w:pPr>
+        <w:keepNext/>
+      </w:pPr>
+      <w:r>
+        <w:rPr>
+          <w:noProof/>
+        </w:rPr>
+        <w:lastRenderedPageBreak/>
+        <w:drawing>
+          <wp:inline distT="0" distB="0" distL="0" distR="0">
+            <wp:extent cx="5760720" cy="2976880"/>
+            <wp:effectExtent l="0" t="0" r="0" b="0"/>
+            <wp:docPr id="4" name="Image 4" descr="Une image contenant capture d’écran&#10;&#10;Description générée automatiquement"/>
+            <wp:cNvGraphicFramePr>
+              <a:graphicFrameLocks xmlns:a="http://schemas.openxmlformats.org/drawingml/2006/main" noChangeAspect="1"/>
+            </wp:cNvGraphicFramePr>
+            <a:graphic xmlns:a="http://schemas.openxmlformats.org/drawingml/2006/main">
+              <a:graphicData uri="http://schemas.openxmlformats.org/drawingml/2006/picture">
+                <pic:pic xmlns:pic="http://schemas.openxmlformats.org/drawingml/2006/picture">
+                  <pic:nvPicPr>
+                    <pic:cNvPr id="4" name="Edubirdie - Response 2.PNG"/>
+                    <pic:cNvPicPr/>
+                  </pic:nvPicPr>
+                  <pic:blipFill>
+                    <a:blip r:embed="rId12" cstate="print">
+                      <a:extLst>
+                        <a:ext uri="{28A0092B-C50C-407E-A947-70E740481C1C}">
+                          <a14:useLocalDpi xmlns:a14="http://schemas.microsoft.com/office/drawing/2010/main" val="0"/>
+                        </a:ext>
+                      </a:extLst>
+                    </a:blip>
+                    <a:stretch>
+                      <a:fillRect/>
+                    </a:stretch>
+                  </pic:blipFill>
+                  <pic:spPr>
+                    <a:xfrm>
+                      <a:off x="0" y="0"/>
+                      <a:ext cx="5760720" cy="2976880"/>
+                    </a:xfrm>
+                    <a:prstGeom prst="rect">
+                      <a:avLst/>
+                    </a:prstGeom>
+                  </pic:spPr>
+                </pic:pic>
+              </a:graphicData>
+            </a:graphic>
+          </wp:inline>
+        </w:drawing>
+      </w:r>
+    </w:p>
+    <w:p>
+      <w:pPr>
+        <w:pStyle w:val="Lgende"/>
+      </w:pPr>
+      <w:r>
+        <w:t xml:space="preserve">Figure </w:t>
+      </w:r>
+      <w:r>
+        <w:fldChar w:fldCharType="begin"/>
+      </w:r>
+      <w:r>
+        <w:instrText xml:space="preserve"> SEQ Figure \* ARABIC </w:instrText>
+      </w:r>
+      <w:r>
+        <w:fldChar w:fldCharType="separate"/>
+      </w:r>
+      <w:r>
+        <w:rPr>
+          <w:noProof/>
+        </w:rPr>
+        <w:t>1</w:t>
+      </w:r>
+      <w:r>
+        <w:fldChar w:fldCharType="end"/>
+      </w:r>
+      <w:r>
+        <w:t xml:space="preserve"> </w:t>
+      </w:r>
+      <w:r>
+        <w:t>–</w:t>
+      </w:r>
+      <w:r>
+        <w:t xml:space="preserve"> Analyse</w:t>
+      </w:r>
+      <w:r>
+        <w:t xml:space="preserve"> </w:t>
+      </w:r>
+      <w:proofErr w:type="gramStart"/>
+      <w:r>
+        <w:t xml:space="preserve">sur </w:t>
+      </w:r>
+      <w:r>
+        <w:t xml:space="preserve"> https://www.letemps.ch/economie/migros-abandonne-course-grandeur</w:t>
+      </w:r>
+      <w:proofErr w:type="gramEnd"/>
+    </w:p>
+    <w:p>
+      <w:r>
+        <w:t xml:space="preserve">Malgré la présence de l’article sur le site du temps, </w:t>
+      </w:r>
+      <w:proofErr w:type="spellStart"/>
+      <w:r>
+        <w:t>EduBirdie</w:t>
+      </w:r>
+      <w:proofErr w:type="spellEnd"/>
+      <w:r>
+        <w:t xml:space="preserve"> estime que le texte est unique à 100%. Cet outil nous semble donc pas suffisamment fiable pour être intégré dans notre projet. </w:t>
+      </w:r>
+    </w:p>
+    <w:p/>
+    <w:p>
+      <w:pPr>
+        <w:rPr>
+          <w:b/>
+          <w:bCs/>
+          <w:u w:val="single"/>
+        </w:rPr>
+      </w:pPr>
+      <w:proofErr w:type="spellStart"/>
+      <w:r>
+        <w:rPr>
+          <w:b/>
+          <w:bCs/>
+          <w:u w:val="single"/>
+        </w:rPr>
+        <w:t>Plagiarismsearch</w:t>
+      </w:r>
+      <w:proofErr w:type="spellEnd"/>
+    </w:p>
+    <w:p>
+      <w:r>
+        <w:t xml:space="preserve">L’outil </w:t>
+      </w:r>
+      <w:proofErr w:type="spellStart"/>
+      <w:r>
+        <w:t>plagiarismsearch</w:t>
+      </w:r>
+      <w:proofErr w:type="spellEnd"/>
+      <w:r>
+        <w:t xml:space="preserve"> fonctionne de façon similaire à </w:t>
+      </w:r>
+      <w:proofErr w:type="spellStart"/>
+      <w:r>
+        <w:t>EduBirdie</w:t>
+      </w:r>
+      <w:proofErr w:type="spellEnd"/>
+      <w:r>
+        <w:t xml:space="preserve">. C’est une plateforme web permettant de coller son texte dans un champ et de lancer une recherche de plagiat. </w:t>
+      </w:r>
+    </w:p>
+    <w:p>
+      <w:r>
+        <w:t xml:space="preserve">Afin de comparer les outils, nous avons utilisé le même article du Temps. </w:t>
+      </w:r>
+    </w:p>
+    <w:p>
+      <w:r>
+        <w:t xml:space="preserve">Rapidement, nous constatons que </w:t>
+      </w:r>
+      <w:proofErr w:type="spellStart"/>
+      <w:r>
+        <w:t>plagiarismsearch</w:t>
+      </w:r>
+      <w:proofErr w:type="spellEnd"/>
+      <w:r>
+        <w:t xml:space="preserve"> est un outil plus développé. En effet, ce dernier détecte le plagiat de l’article et offre même des liens menant vers les sites concernés.</w:t>
+      </w:r>
+    </w:p>
+    <w:p>
+      <w:r>
+        <w:rPr>
+          <w:noProof/>
+        </w:rPr>
+        <w:drawing>
+          <wp:inline distT="0" distB="0" distL="0" distR="0">
+            <wp:extent cx="5760720" cy="2696210"/>
+            <wp:effectExtent l="0" t="0" r="0" b="8890"/>
+            <wp:docPr id="5" name="Image 5" descr="Une image contenant capture d’écran&#10;&#10;Description générée automatiquement"/>
+            <wp:cNvGraphicFramePr>
+              <a:graphicFrameLocks xmlns:a="http://schemas.openxmlformats.org/drawingml/2006/main" noChangeAspect="1"/>
+            </wp:cNvGraphicFramePr>
+            <a:graphic xmlns:a="http://schemas.openxmlformats.org/drawingml/2006/main">
+              <a:graphicData uri="http://schemas.openxmlformats.org/drawingml/2006/picture">
+                <pic:pic xmlns:pic="http://schemas.openxmlformats.org/drawingml/2006/picture">
+                  <pic:nvPicPr>
+                    <pic:cNvPr id="5" name="plagiarismsearch - response.PNG"/>
+                    <pic:cNvPicPr/>
+                  </pic:nvPicPr>
+                  <pic:blipFill>
+                    <a:blip r:embed="rId13" cstate="print">
+                      <a:extLst>
+                        <a:ext uri="{28A0092B-C50C-407E-A947-70E740481C1C}">
+                          <a14:useLocalDpi xmlns:a14="http://schemas.microsoft.com/office/drawing/2010/main" val="0"/>
+                        </a:ext>
+                      </a:extLst>
+                    </a:blip>
+                    <a:stretch>
+                      <a:fillRect/>
+                    </a:stretch>
+                  </pic:blipFill>
+                  <pic:spPr>
+                    <a:xfrm>
+                      <a:off x="0" y="0"/>
+                      <a:ext cx="5760720" cy="2696210"/>
+                    </a:xfrm>
+                    <a:prstGeom prst="rect">
+                      <a:avLst/>
+                    </a:prstGeom>
+                  </pic:spPr>
+                </pic:pic>
+              </a:graphicData>
+            </a:graphic>
+          </wp:inline>
+        </w:drawing>
+      </w:r>
+      <w:r>
+        <w:t xml:space="preserve"> </w:t>
+      </w:r>
+    </w:p>
+    <w:p>
+      <w:r>
+        <w:lastRenderedPageBreak/>
+        <w:t xml:space="preserve">Afin de déterminer l’étendu de la détection de plagiat, nous avons réécrit le texte du Temps en remplaçant certains mots par des synonymes. En effet, il est intéressant de savoir si l’outil permet de détecter des phrases reformulées. </w:t>
+      </w:r>
+    </w:p>
+    <w:p>
+      <w:r>
+        <w:t xml:space="preserve">Voici un tableau représentant à gauche le texte original et à droite le texte modifié. </w:t>
+      </w:r>
+    </w:p>
+    <w:tbl>
+      <w:tblPr>
+        <w:tblStyle w:val="Grilledutableau"/>
+        <w:tblW w:w="0" w:type="auto"/>
+        <w:tblLook w:val="04A0" w:firstRow="1" w:lastRow="0" w:firstColumn="1" w:lastColumn="0" w:noHBand="0" w:noVBand="1"/>
+      </w:tblPr>
+      <w:tblGrid>
+        <w:gridCol w:w="4531"/>
+        <w:gridCol w:w="4531"/>
+      </w:tblGrid>
+      <w:tr>
+        <w:tc>
+          <w:tcPr>
+            <w:tcW w:w="4531" w:type="dxa"/>
+            <w:shd w:val="clear" w:color="auto" w:fill="E7E6E6" w:themeFill="background2"/>
+          </w:tcPr>
+          <w:p>
+            <w:pPr>
+              <w:rPr>
+                <w:b/>
+                <w:bCs/>
+              </w:rPr>
+            </w:pPr>
+            <w:r>
+              <w:rPr>
+                <w:b/>
+                <w:bCs/>
+              </w:rPr>
+              <w:t>Texte original</w:t>
+            </w:r>
+          </w:p>
+        </w:tc>
+        <w:tc>
+          <w:tcPr>
+            <w:tcW w:w="4531" w:type="dxa"/>
+            <w:shd w:val="clear" w:color="auto" w:fill="E7E6E6" w:themeFill="background2"/>
+          </w:tcPr>
+          <w:p>
+            <w:pPr>
+              <w:rPr>
+                <w:b/>
+                <w:bCs/>
+              </w:rPr>
+            </w:pPr>
+            <w:r>
+              <w:rPr>
+                <w:b/>
+                <w:bCs/>
+              </w:rPr>
+              <w:t>Texte modifié</w:t>
+            </w:r>
+          </w:p>
+        </w:tc>
+      </w:tr>
+      <w:tr>
+        <w:tc>
+          <w:tcPr>
+            <w:tcW w:w="4531" w:type="dxa"/>
+          </w:tcPr>
+          <w:p>
+            <w:pPr>
+              <w:pStyle w:val="NormalWeb"/>
+            </w:pPr>
+            <w:bookmarkStart w:id="0" w:name="_GoBack" w:colFirst="0" w:colLast="0"/>
+            <w:r>
+              <w:t xml:space="preserve">Le géant orange veut se séparer de quatre filiales, dont </w:t>
+            </w:r>
+            <w:proofErr w:type="spellStart"/>
+            <w:r>
+              <w:t>Globus</w:t>
+            </w:r>
+            <w:proofErr w:type="spellEnd"/>
+            <w:r>
+              <w:t xml:space="preserve"> et </w:t>
+            </w:r>
+            <w:proofErr w:type="spellStart"/>
+            <w:r>
+              <w:t>Interio</w:t>
+            </w:r>
+            <w:proofErr w:type="spellEnd"/>
+            <w:r>
+              <w:t>, trop peu rentables et trop éloignées de sa nouvelle stratégie. L’alimentaire, l’e-commerce et la santé deviennent ses principaux piliers</w:t>
+            </w:r>
+            <w:r>
+              <w:t>.</w:t>
+            </w:r>
+          </w:p>
+          <w:p>
+            <w:pPr>
+              <w:pStyle w:val="NormalWeb"/>
+            </w:pPr>
+            <w:r>
+              <w:t>Si tant est qu’elle existait réellement, Migros renonce à gagner la course au chiffre d’affaires avec Coop. Finie la lutte de taille entre les deux géants orange de la grande distribution suisse. Migros a annoncé jeudi le début d’un processus de vente d’une ampleur inédite.</w:t>
+            </w:r>
+          </w:p>
+          <w:p>
+            <w:pPr>
+              <w:pStyle w:val="NormalWeb"/>
+            </w:pPr>
+            <w:r>
+              <w:rPr>
+                <w:lang w:val="en-US"/>
+              </w:rPr>
+              <w:t xml:space="preserve">Globus, </w:t>
+            </w:r>
+            <w:proofErr w:type="spellStart"/>
+            <w:r>
+              <w:rPr>
+                <w:lang w:val="en-US"/>
+              </w:rPr>
+              <w:t>Interio</w:t>
+            </w:r>
+            <w:proofErr w:type="spellEnd"/>
+            <w:r>
+              <w:rPr>
+                <w:lang w:val="en-US"/>
+              </w:rPr>
+              <w:t xml:space="preserve">, </w:t>
+            </w:r>
+            <w:proofErr w:type="spellStart"/>
+            <w:r>
+              <w:rPr>
+                <w:lang w:val="en-US"/>
+              </w:rPr>
+              <w:t>Gries</w:t>
+            </w:r>
+            <w:proofErr w:type="spellEnd"/>
+            <w:r>
+              <w:rPr>
+                <w:lang w:val="en-US"/>
+              </w:rPr>
+              <w:t xml:space="preserve"> Deco (Depot) et M-way. </w:t>
+            </w:r>
+            <w:r>
+              <w:t>Ces quatre filiales sont désormais sur le marché. Si Migros parvient à trouver preneur, ce qu’il espère pouvoir annoncer en 2020, ses 28 milliards de francs de chiffre d’affaires seront amputés d’environ 1,5 milliard, soit 5% du total.</w:t>
+            </w:r>
+          </w:p>
+          <w:p/>
+        </w:tc>
+        <w:tc>
+          <w:tcPr>
+            <w:tcW w:w="4531" w:type="dxa"/>
+          </w:tcPr>
+          <w:p>
+            <w:r>
+              <w:t xml:space="preserve">Le groupe Migros veut se séparer de certaines de ses filiales, comme </w:t>
+            </w:r>
+            <w:proofErr w:type="spellStart"/>
+            <w:r>
+              <w:t>Globus</w:t>
+            </w:r>
+            <w:proofErr w:type="spellEnd"/>
+            <w:r>
+              <w:t xml:space="preserve"> et </w:t>
+            </w:r>
+            <w:proofErr w:type="spellStart"/>
+            <w:r>
+              <w:t>Intero</w:t>
+            </w:r>
+            <w:proofErr w:type="spellEnd"/>
+            <w:r>
+              <w:t xml:space="preserve">. En effet, le géant orange estime que ces entreprises sont trop peu rentables et trop éloignées de la stratégie du groupe. Ces nouveaux principaux </w:t>
+            </w:r>
+            <w:proofErr w:type="spellStart"/>
+            <w:r>
+              <w:t>pilliers</w:t>
+            </w:r>
+            <w:proofErr w:type="spellEnd"/>
+            <w:r>
+              <w:t xml:space="preserve"> sont l’alimentaire, l’e-commerce et la santé. </w:t>
+            </w:r>
+          </w:p>
+          <w:p/>
+          <w:p>
+            <w:r>
+              <w:t xml:space="preserve">Migros abandonne la course au chiffre d’affaires avec Coop. La bataille de taille entre les géants </w:t>
+            </w:r>
+            <w:proofErr w:type="gramStart"/>
+            <w:r>
+              <w:t>oranges</w:t>
+            </w:r>
+            <w:proofErr w:type="gramEnd"/>
+            <w:r>
+              <w:t xml:space="preserve"> est terminée. Migros a annoncé cette semaine le début inédit d’un nouveau processus de vente. </w:t>
+            </w:r>
+          </w:p>
+          <w:p/>
+          <w:p>
+            <w:r>
+              <w:t xml:space="preserve">Les quatre filiales, </w:t>
+            </w:r>
+            <w:proofErr w:type="spellStart"/>
+            <w:r>
+              <w:t>Globus</w:t>
+            </w:r>
+            <w:proofErr w:type="spellEnd"/>
+            <w:r>
+              <w:t xml:space="preserve">, </w:t>
+            </w:r>
+            <w:proofErr w:type="spellStart"/>
+            <w:r>
+              <w:t>Interio</w:t>
+            </w:r>
+            <w:proofErr w:type="spellEnd"/>
+            <w:r>
+              <w:t>, M-</w:t>
+            </w:r>
+            <w:proofErr w:type="spellStart"/>
+            <w:r>
+              <w:t>Way</w:t>
+            </w:r>
+            <w:proofErr w:type="spellEnd"/>
+            <w:r>
+              <w:t xml:space="preserve"> et Gries </w:t>
+            </w:r>
+            <w:proofErr w:type="spellStart"/>
+            <w:r>
+              <w:t>Deco</w:t>
+            </w:r>
+            <w:proofErr w:type="spellEnd"/>
+            <w:r>
+              <w:t xml:space="preserve"> sont désormais en vente. En trouvant acheteur, le chiffre d’affaires de Migros sera réduit de 5%, soit environ 1.5 milliard. </w:t>
+            </w:r>
+          </w:p>
+          <w:p/>
+        </w:tc>
+      </w:tr>
       <w:bookmarkEnd w:id="0"/>
+    </w:tbl>
+    <w:p/>
+    <w:p>
+      <w:r>
+        <w:t xml:space="preserve">Malgré la modification du texte, </w:t>
+      </w:r>
+      <w:proofErr w:type="spellStart"/>
+      <w:r>
+        <w:t>plagiarismsearch</w:t>
+      </w:r>
+      <w:proofErr w:type="spellEnd"/>
+      <w:r>
+        <w:t xml:space="preserve"> a réussi à retrouver les articles originaux. Nous constatons que le taux de plagiat est réduit, puisque les mots ne correspondent pas exactement. </w:t>
+      </w:r>
+    </w:p>
+    <w:p>
+      <w:r>
+        <w:rPr>
+          <w:noProof/>
+        </w:rPr>
+        <w:lastRenderedPageBreak/>
+        <w:drawing>
+          <wp:inline distT="0" distB="0" distL="0" distR="0">
+            <wp:extent cx="5760720" cy="3466465"/>
+            <wp:effectExtent l="0" t="0" r="0" b="635"/>
+            <wp:docPr id="6" name="Image 6" descr="Une image contenant capture d’écran&#10;&#10;Description générée automatiquement"/>
+            <wp:cNvGraphicFramePr>
+              <a:graphicFrameLocks xmlns:a="http://schemas.openxmlformats.org/drawingml/2006/main" noChangeAspect="1"/>
+            </wp:cNvGraphicFramePr>
+            <a:graphic xmlns:a="http://schemas.openxmlformats.org/drawingml/2006/main">
+              <a:graphicData uri="http://schemas.openxmlformats.org/drawingml/2006/picture">
+                <pic:pic xmlns:pic="http://schemas.openxmlformats.org/drawingml/2006/picture">
+                  <pic:nvPicPr>
+                    <pic:cNvPr id="6" name="plagiarismsearch - response texte modifiee.PNG"/>
+                    <pic:cNvPicPr/>
+                  </pic:nvPicPr>
+                  <pic:blipFill>
+                    <a:blip r:embed="rId14" cstate="print">
+                      <a:extLst>
+                        <a:ext uri="{28A0092B-C50C-407E-A947-70E740481C1C}">
+                          <a14:useLocalDpi xmlns:a14="http://schemas.microsoft.com/office/drawing/2010/main" val="0"/>
+                        </a:ext>
+                      </a:extLst>
+                    </a:blip>
+                    <a:stretch>
+                      <a:fillRect/>
+                    </a:stretch>
+                  </pic:blipFill>
+                  <pic:spPr>
+                    <a:xfrm>
+                      <a:off x="0" y="0"/>
+                      <a:ext cx="5760720" cy="3466465"/>
+                    </a:xfrm>
+                    <a:prstGeom prst="rect">
+                      <a:avLst/>
+                    </a:prstGeom>
+                  </pic:spPr>
+                </pic:pic>
+              </a:graphicData>
+            </a:graphic>
+          </wp:inline>
+        </w:drawing>
+      </w:r>
+    </w:p>
+    <w:p>
+      <w:r>
+        <w:t xml:space="preserve">Ainsi l’outil permet de détecter le plagiat de manière efficace. </w:t>
+      </w:r>
+    </w:p>
+    <w:p>
+      <w:pPr>
+        <w:rPr>
+          <w:b/>
+          <w:bCs/>
+          <w:u w:val="single"/>
+        </w:rPr>
+      </w:pPr>
+      <w:r>
+        <w:rPr>
+          <w:b/>
+          <w:bCs/>
+          <w:u w:val="single"/>
+        </w:rPr>
+        <w:t>API</w:t>
+      </w:r>
+    </w:p>
+    <w:p>
+      <w:pPr>
+        <w:jc w:val="both"/>
+      </w:pPr>
+      <w:proofErr w:type="spellStart"/>
+      <w:r>
+        <w:t>Plagiarismsearch</w:t>
+      </w:r>
+      <w:proofErr w:type="spellEnd"/>
+      <w:r>
+        <w:t xml:space="preserve"> offre également l’accès à son outil de détection de plagiat via une API bien documentée. </w:t>
+      </w:r>
+      <w:r>
+        <w:t xml:space="preserve">Afin de tester son fonctionnement, il nous est possible d’effectuer quelques requêtes gratuites. Cependant, afin de débloquer des requêtes supplémentaires il faut payer. </w:t>
+      </w:r>
+    </w:p>
+    <w:p>
+      <w:r>
+        <w:t xml:space="preserve">Pour tester les fonctionnalités de l’API, nous avons installé XAMPP qui nous permet de faire tourner en local un serveur Apache. </w:t>
+      </w:r>
+    </w:p>
+    <w:p>
+      <w:r>
+        <w:rPr>
+          <w:noProof/>
+        </w:rPr>
+        <w:drawing>
+          <wp:inline distT="0" distB="0" distL="0" distR="0">
+            <wp:extent cx="3058511" cy="965199"/>
+            <wp:effectExtent l="0" t="0" r="0" b="6985"/>
+            <wp:docPr id="7" name="Image 7" descr="Une image contenant table&#10;&#10;Description générée automatiquement"/>
+            <wp:cNvGraphicFramePr>
+              <a:graphicFrameLocks xmlns:a="http://schemas.openxmlformats.org/drawingml/2006/main" noChangeAspect="1"/>
+            </wp:cNvGraphicFramePr>
+            <a:graphic xmlns:a="http://schemas.openxmlformats.org/drawingml/2006/main">
+              <a:graphicData uri="http://schemas.openxmlformats.org/drawingml/2006/picture">
+                <pic:pic xmlns:pic="http://schemas.openxmlformats.org/drawingml/2006/picture">
+                  <pic:nvPicPr>
+                    <pic:cNvPr id="7" name="logo xampp.jpg"/>
+                    <pic:cNvPicPr/>
+                  </pic:nvPicPr>
+                  <pic:blipFill rotWithShape="1">
+                    <a:blip r:embed="rId15" cstate="print">
+                      <a:extLst>
+                        <a:ext uri="{28A0092B-C50C-407E-A947-70E740481C1C}">
+                          <a14:useLocalDpi xmlns:a14="http://schemas.microsoft.com/office/drawing/2010/main" val="0"/>
+                        </a:ext>
+                      </a:extLst>
+                    </a:blip>
+                    <a:srcRect l="11445" t="33670" r="12453" b="34308"/>
+                    <a:stretch/>
+                  </pic:blipFill>
+                  <pic:spPr bwMode="auto">
+                    <a:xfrm>
+                      <a:off x="0" y="0"/>
+                      <a:ext cx="3104078" cy="979579"/>
+                    </a:xfrm>
+                    <a:prstGeom prst="rect">
+                      <a:avLst/>
+                    </a:prstGeom>
+                    <a:ln>
+                      <a:noFill/>
+                    </a:ln>
+                    <a:extLst>
+                      <a:ext uri="{53640926-AAD7-44D8-BBD7-CCE9431645EC}">
+                        <a14:shadowObscured xmlns:a14="http://schemas.microsoft.com/office/drawing/2010/main"/>
+                      </a:ext>
+                    </a:extLst>
+                  </pic:spPr>
+                </pic:pic>
+              </a:graphicData>
+            </a:graphic>
+          </wp:inline>
+        </w:drawing>
+      </w:r>
+    </w:p>
+    <w:p>
+      <w:proofErr w:type="spellStart"/>
+      <w:r>
+        <w:t>Plagiarismsearch</w:t>
+      </w:r>
+      <w:proofErr w:type="spellEnd"/>
+      <w:r>
+        <w:t xml:space="preserve"> nous permet de télécharger des scripts </w:t>
+      </w:r>
+      <w:proofErr w:type="spellStart"/>
+      <w:r>
+        <w:t>php</w:t>
+      </w:r>
+      <w:proofErr w:type="spellEnd"/>
+      <w:r>
+        <w:t xml:space="preserve"> d’exemple directement sur le site </w:t>
+      </w:r>
+      <w:hyperlink r:id="rId16" w:history="1">
+        <w:r>
+          <w:rPr>
+            <w:rStyle w:val="Lienhypertexte"/>
+          </w:rPr>
+          <w:t>https://plagiarismsearch.com/files/sample-api.zip</w:t>
+        </w:r>
+      </w:hyperlink>
+      <w:r>
+        <w:t xml:space="preserve">. Ces derniers ont été téléchargés et sauvegardés dans le répertoire de XAMPP </w:t>
+      </w:r>
+      <w:r>
+        <w:t>C:\xampp\htdocs\plagiarismsearch</w:t>
+      </w:r>
+      <w:r>
+        <w:t xml:space="preserve">. </w:t>
+      </w:r>
+    </w:p>
+    <w:p>
+      <w:r>
+        <w:t xml:space="preserve">Ensuite pour exécuter une requête, nous devons insérer nos identifiants de connexions dans le fichier </w:t>
+      </w:r>
+      <w:proofErr w:type="spellStart"/>
+      <w:r>
+        <w:t>init.api.php</w:t>
+      </w:r>
+      <w:proofErr w:type="spellEnd"/>
+      <w:r>
+        <w:t xml:space="preserve">. Les identifiants sont disponibles sur le profil </w:t>
+      </w:r>
+      <w:proofErr w:type="spellStart"/>
+      <w:r>
+        <w:t>plagiarismsearch</w:t>
+      </w:r>
+      <w:proofErr w:type="spellEnd"/>
+      <w:r>
+        <w:t xml:space="preserve">, directement sur le site. </w:t>
+      </w:r>
+    </w:p>
+    <w:p>
+      <w:r>
+        <w:rPr>
+          <w:noProof/>
+        </w:rPr>
+        <w:lastRenderedPageBreak/>
+        <w:drawing>
+          <wp:inline distT="0" distB="0" distL="0" distR="0">
+            <wp:extent cx="5319751" cy="2609869"/>
+            <wp:effectExtent l="0" t="0" r="0" b="0"/>
+            <wp:docPr id="8" name="Image 8" descr="Une image contenant capture d’écran&#10;&#10;Description générée automatiquement"/>
+            <wp:cNvGraphicFramePr>
+              <a:graphicFrameLocks xmlns:a="http://schemas.openxmlformats.org/drawingml/2006/main" noChangeAspect="1"/>
+            </wp:cNvGraphicFramePr>
+            <a:graphic xmlns:a="http://schemas.openxmlformats.org/drawingml/2006/main">
+              <a:graphicData uri="http://schemas.openxmlformats.org/drawingml/2006/picture">
+                <pic:pic xmlns:pic="http://schemas.openxmlformats.org/drawingml/2006/picture">
+                  <pic:nvPicPr>
+                    <pic:cNvPr id="8" name="plagiarismsearch - identifiants api.PNG"/>
+                    <pic:cNvPicPr/>
+                  </pic:nvPicPr>
+                  <pic:blipFill>
+                    <a:blip r:embed="rId17">
+                      <a:extLst>
+                        <a:ext uri="{28A0092B-C50C-407E-A947-70E740481C1C}">
+                          <a14:useLocalDpi xmlns:a14="http://schemas.microsoft.com/office/drawing/2010/main" val="0"/>
+                        </a:ext>
+                      </a:extLst>
+                    </a:blip>
+                    <a:stretch>
+                      <a:fillRect/>
+                    </a:stretch>
+                  </pic:blipFill>
+                  <pic:spPr>
+                    <a:xfrm>
+                      <a:off x="0" y="0"/>
+                      <a:ext cx="5319751" cy="2609869"/>
+                    </a:xfrm>
+                    <a:prstGeom prst="rect">
+                      <a:avLst/>
+                    </a:prstGeom>
+                  </pic:spPr>
+                </pic:pic>
+              </a:graphicData>
+            </a:graphic>
+          </wp:inline>
+        </w:drawing>
+      </w:r>
+    </w:p>
+    <w:p>
+      <w:r>
+        <w:t xml:space="preserve">Ces informations sont </w:t>
+      </w:r>
+      <w:proofErr w:type="gramStart"/>
+      <w:r>
+        <w:t>mis</w:t>
+      </w:r>
+      <w:proofErr w:type="gramEnd"/>
+      <w:r>
+        <w:t xml:space="preserve"> de cette manière dans le fichier init-</w:t>
+      </w:r>
+      <w:proofErr w:type="spellStart"/>
+      <w:r>
+        <w:t>api.php</w:t>
+      </w:r>
+      <w:proofErr w:type="spellEnd"/>
+      <w:r>
+        <w:t> :</w:t>
+      </w:r>
+    </w:p>
+    <w:p>
+      <w:r>
+        <w:rPr>
+          <w:noProof/>
+        </w:rPr>
+        <w:drawing>
+          <wp:inline distT="0" distB="0" distL="0" distR="0">
+            <wp:extent cx="5319751" cy="2609869"/>
+            <wp:effectExtent l="0" t="0" r="0" b="0"/>
+            <wp:docPr id="9" name="Image 9" descr="Une image contenant capture d’écran&#10;&#10;Description générée automatiquement"/>
+            <wp:cNvGraphicFramePr>
+              <a:graphicFrameLocks xmlns:a="http://schemas.openxmlformats.org/drawingml/2006/main" noChangeAspect="1"/>
+            </wp:cNvGraphicFramePr>
+            <a:graphic xmlns:a="http://schemas.openxmlformats.org/drawingml/2006/main">
+              <a:graphicData uri="http://schemas.openxmlformats.org/drawingml/2006/picture">
+                <pic:pic xmlns:pic="http://schemas.openxmlformats.org/drawingml/2006/picture">
+                  <pic:nvPicPr>
+                    <pic:cNvPr id="9" name="plagiarismsearch - identifiants api.PNG"/>
+                    <pic:cNvPicPr/>
+                  </pic:nvPicPr>
+                  <pic:blipFill>
+                    <a:blip r:embed="rId17">
+                      <a:extLst>
+                        <a:ext uri="{28A0092B-C50C-407E-A947-70E740481C1C}">
+                          <a14:useLocalDpi xmlns:a14="http://schemas.microsoft.com/office/drawing/2010/main" val="0"/>
+                        </a:ext>
+                      </a:extLst>
+                    </a:blip>
+                    <a:stretch>
+                      <a:fillRect/>
+                    </a:stretch>
+                  </pic:blipFill>
+                  <pic:spPr>
+                    <a:xfrm>
+                      <a:off x="0" y="0"/>
+                      <a:ext cx="5319751" cy="2609869"/>
+                    </a:xfrm>
+                    <a:prstGeom prst="rect">
+                      <a:avLst/>
+                    </a:prstGeom>
+                  </pic:spPr>
+                </pic:pic>
+              </a:graphicData>
+            </a:graphic>
+          </wp:inline>
+        </w:drawing>
+      </w:r>
+    </w:p>
+    <w:p>
+      <w:r>
+        <w:t xml:space="preserve">Finalement, pour tester l’API nous souhaitons récupérer les informations de notre recherche déjà effectuée. Pour se faire, nous remplaçant l’identifiant du « report » dans le fichier </w:t>
+      </w:r>
+      <w:proofErr w:type="spellStart"/>
+      <w:r>
+        <w:t>status.php</w:t>
+      </w:r>
+      <w:proofErr w:type="spellEnd"/>
+      <w:r>
+        <w:t xml:space="preserve">. L’identifiant du « report » est indiqué au sommet de la page de résultat de notre recherche, directement sur la page internet. </w:t>
+      </w:r>
+    </w:p>
+    <w:p>
+      <w:r>
+        <w:rPr>
+          <w:noProof/>
+        </w:rPr>
+        <w:lastRenderedPageBreak/>
+        <w:drawing>
+          <wp:inline distT="0" distB="0" distL="0" distR="0">
+            <wp:extent cx="5760720" cy="2454275"/>
+            <wp:effectExtent l="0" t="0" r="0" b="3175"/>
+            <wp:docPr id="10" name="Image 10" descr="Une image contenant capture d’écran&#10;&#10;Description générée automatiquement"/>
+            <wp:cNvGraphicFramePr>
+              <a:graphicFrameLocks xmlns:a="http://schemas.openxmlformats.org/drawingml/2006/main" noChangeAspect="1"/>
+            </wp:cNvGraphicFramePr>
+            <a:graphic xmlns:a="http://schemas.openxmlformats.org/drawingml/2006/main">
+              <a:graphicData uri="http://schemas.openxmlformats.org/drawingml/2006/picture">
+                <pic:pic xmlns:pic="http://schemas.openxmlformats.org/drawingml/2006/picture">
+                  <pic:nvPicPr>
+                    <pic:cNvPr id="10" name="plagiarismsearch - numero report.PNG"/>
+                    <pic:cNvPicPr/>
+                  </pic:nvPicPr>
+                  <pic:blipFill>
+                    <a:blip r:embed="rId18" cstate="print">
+                      <a:extLst>
+                        <a:ext uri="{28A0092B-C50C-407E-A947-70E740481C1C}">
+                          <a14:useLocalDpi xmlns:a14="http://schemas.microsoft.com/office/drawing/2010/main" val="0"/>
+                        </a:ext>
+                      </a:extLst>
+                    </a:blip>
+                    <a:stretch>
+                      <a:fillRect/>
+                    </a:stretch>
+                  </pic:blipFill>
+                  <pic:spPr>
+                    <a:xfrm>
+                      <a:off x="0" y="0"/>
+                      <a:ext cx="5760720" cy="2454275"/>
+                    </a:xfrm>
+                    <a:prstGeom prst="rect">
+                      <a:avLst/>
+                    </a:prstGeom>
+                  </pic:spPr>
+                </pic:pic>
+              </a:graphicData>
+            </a:graphic>
+          </wp:inline>
+        </w:drawing>
+      </w:r>
+    </w:p>
+    <w:p>
+      <w:r>
+        <w:t xml:space="preserve">Ce numéro doit être mis dans le fichier </w:t>
+      </w:r>
+      <w:proofErr w:type="spellStart"/>
+      <w:r>
+        <w:t>status.php</w:t>
+      </w:r>
+      <w:proofErr w:type="spellEnd"/>
+      <w:r>
+        <w:t xml:space="preserve"> de cette façon : </w:t>
+      </w:r>
+    </w:p>
+    <w:p>
+      <w:r>
+        <w:rPr>
+          <w:noProof/>
+        </w:rPr>
+        <w:drawing>
+          <wp:inline distT="0" distB="0" distL="0" distR="0">
+            <wp:extent cx="3105173" cy="1500198"/>
+            <wp:effectExtent l="0" t="0" r="0" b="5080"/>
+            <wp:docPr id="11" name="Image 11" descr="Une image contenant capture d’écran, oiseau&#10;&#10;Description générée automatiquement"/>
+            <wp:cNvGraphicFramePr>
+              <a:graphicFrameLocks xmlns:a="http://schemas.openxmlformats.org/drawingml/2006/main" noChangeAspect="1"/>
+            </wp:cNvGraphicFramePr>
+            <a:graphic xmlns:a="http://schemas.openxmlformats.org/drawingml/2006/main">
+              <a:graphicData uri="http://schemas.openxmlformats.org/drawingml/2006/picture">
+                <pic:pic xmlns:pic="http://schemas.openxmlformats.org/drawingml/2006/picture">
+                  <pic:nvPicPr>
+                    <pic:cNvPr id="11" name="plagiarismsearch - status php.PNG"/>
+                    <pic:cNvPicPr/>
+                  </pic:nvPicPr>
+                  <pic:blipFill>
+                    <a:blip r:embed="rId19">
+                      <a:extLst>
+                        <a:ext uri="{28A0092B-C50C-407E-A947-70E740481C1C}">
+                          <a14:useLocalDpi xmlns:a14="http://schemas.microsoft.com/office/drawing/2010/main" val="0"/>
+                        </a:ext>
+                      </a:extLst>
+                    </a:blip>
+                    <a:stretch>
+                      <a:fillRect/>
+                    </a:stretch>
+                  </pic:blipFill>
+                  <pic:spPr>
+                    <a:xfrm>
+                      <a:off x="0" y="0"/>
+                      <a:ext cx="3105173" cy="1500198"/>
+                    </a:xfrm>
+                    <a:prstGeom prst="rect">
+                      <a:avLst/>
+                    </a:prstGeom>
+                  </pic:spPr>
+                </pic:pic>
+              </a:graphicData>
+            </a:graphic>
+          </wp:inline>
+        </w:drawing>
+      </w:r>
+    </w:p>
+    <w:p>
+      <w:r>
+        <w:t>Une fois toute ces modifications faites, nous pouvons exécuter le script du fichier « </w:t>
+      </w:r>
+      <w:proofErr w:type="spellStart"/>
+      <w:r>
+        <w:t>status-php</w:t>
+      </w:r>
+      <w:proofErr w:type="spellEnd"/>
+      <w:r>
+        <w:t xml:space="preserve"> » directement dans notre navigateur web. Pour cela, Apache doit être démarré via XAMPP. Voici l’URL utilisé : </w:t>
+      </w:r>
+      <w:hyperlink r:id="rId20" w:history="1">
+        <w:r>
+          <w:rPr>
+            <w:rStyle w:val="Lienhypertexte"/>
+          </w:rPr>
+          <w:t>http://localhost:8080/plagiarismsearch/status.php</w:t>
+        </w:r>
+      </w:hyperlink>
+      <w:r>
+        <w:t xml:space="preserve">. </w:t>
+      </w:r>
+    </w:p>
+    <w:p>
+      <w:r>
+        <w:rPr>
+          <w:noProof/>
+        </w:rPr>
+        <w:drawing>
+          <wp:inline distT="0" distB="0" distL="0" distR="0">
+            <wp:extent cx="5760720" cy="3324860"/>
+            <wp:effectExtent l="0" t="0" r="0" b="8890"/>
+            <wp:docPr id="12" name="Image 12" descr="Une image contenant capture d’écran&#10;&#10;Description générée automatiquement"/>
+            <wp:cNvGraphicFramePr>
+              <a:graphicFrameLocks xmlns:a="http://schemas.openxmlformats.org/drawingml/2006/main" noChangeAspect="1"/>
+            </wp:cNvGraphicFramePr>
+            <a:graphic xmlns:a="http://schemas.openxmlformats.org/drawingml/2006/main">
+              <a:graphicData uri="http://schemas.openxmlformats.org/drawingml/2006/picture">
+                <pic:pic xmlns:pic="http://schemas.openxmlformats.org/drawingml/2006/picture">
+                  <pic:nvPicPr>
+                    <pic:cNvPr id="12" name="plagiarismsearch - api result.PNG"/>
+                    <pic:cNvPicPr/>
+                  </pic:nvPicPr>
+                  <pic:blipFill>
+                    <a:blip r:embed="rId21" cstate="print">
+                      <a:extLst>
+                        <a:ext uri="{28A0092B-C50C-407E-A947-70E740481C1C}">
+                          <a14:useLocalDpi xmlns:a14="http://schemas.microsoft.com/office/drawing/2010/main" val="0"/>
+                        </a:ext>
+                      </a:extLst>
+                    </a:blip>
+                    <a:stretch>
+                      <a:fillRect/>
+                    </a:stretch>
+                  </pic:blipFill>
+                  <pic:spPr>
+                    <a:xfrm>
+                      <a:off x="0" y="0"/>
+                      <a:ext cx="5760720" cy="3324860"/>
+                    </a:xfrm>
+                    <a:prstGeom prst="rect">
+                      <a:avLst/>
+                    </a:prstGeom>
+                  </pic:spPr>
+                </pic:pic>
+              </a:graphicData>
+            </a:graphic>
+          </wp:inline>
+        </w:drawing>
+      </w:r>
+    </w:p>
+    <w:p>
+      <w:r>
+        <w:t xml:space="preserve">L’API est fonctionnelle. Nous pouvons accéder au PDF de notre « report » en plusieurs langues. </w:t>
+      </w:r>
+    </w:p>
+    <w:p>
+      <w:proofErr w:type="spellStart"/>
+      <w:r>
+        <w:lastRenderedPageBreak/>
+        <w:t>Plagiarismsearch</w:t>
+      </w:r>
+      <w:proofErr w:type="spellEnd"/>
+      <w:r>
+        <w:t xml:space="preserve"> offre 100 requêtes. Toutes requêtes supplémentaires sont payantes. </w:t>
+      </w:r>
+    </w:p>
+    <w:p/>
+    <w:p>
+      <w:pPr>
+        <w:rPr>
+          <w:b/>
+          <w:u w:val="single"/>
+        </w:rPr>
+      </w:pPr>
+      <w:proofErr w:type="spellStart"/>
+      <w:r>
+        <w:rPr>
+          <w:b/>
+          <w:u w:val="single"/>
+        </w:rPr>
+        <w:t>Copyleaks</w:t>
+      </w:r>
+      <w:proofErr w:type="spellEnd"/>
+    </w:p>
+    <w:p>
+      <w:proofErr w:type="spellStart"/>
+      <w:r>
+        <w:t>Copyleaks</w:t>
+      </w:r>
+      <w:proofErr w:type="spellEnd"/>
+      <w:r>
+        <w:t xml:space="preserve">, tout comme </w:t>
+      </w:r>
+      <w:proofErr w:type="spellStart"/>
+      <w:r>
+        <w:t>EduBirdie</w:t>
+      </w:r>
+      <w:proofErr w:type="spellEnd"/>
+      <w:r>
+        <w:t xml:space="preserve"> et </w:t>
+      </w:r>
+      <w:proofErr w:type="spellStart"/>
+      <w:r>
+        <w:t>plagiarismcheckers</w:t>
+      </w:r>
+      <w:proofErr w:type="spellEnd"/>
+      <w:r>
+        <w:t xml:space="preserve">, possède une interface web nous permettant de vérifier du texte brut. Nous procédons avec le même texte de test provenant du Temps afin de déterminer l’efficacité de la détection du plagiat. </w:t>
+      </w:r>
+    </w:p>
+    <w:p>
+      <w:r>
+        <w:rPr>
+          <w:noProof/>
+        </w:rPr>
+        <w:drawing>
+          <wp:inline distT="0" distB="0" distL="0" distR="0">
+            <wp:extent cx="5760720" cy="2946400"/>
+            <wp:effectExtent l="0" t="0" r="0" b="6350"/>
+            <wp:docPr id="13" name="Image 13" descr="Une image contenant capture d’écran&#10;&#10;Description générée automatiquement"/>
+            <wp:cNvGraphicFramePr>
+              <a:graphicFrameLocks xmlns:a="http://schemas.openxmlformats.org/drawingml/2006/main" noChangeAspect="1"/>
+            </wp:cNvGraphicFramePr>
+            <a:graphic xmlns:a="http://schemas.openxmlformats.org/drawingml/2006/main">
+              <a:graphicData uri="http://schemas.openxmlformats.org/drawingml/2006/picture">
+                <pic:pic xmlns:pic="http://schemas.openxmlformats.org/drawingml/2006/picture">
+                  <pic:nvPicPr>
+                    <pic:cNvPr id="13" name="copyleaks - response.PNG"/>
+                    <pic:cNvPicPr/>
+                  </pic:nvPicPr>
+                  <pic:blipFill>
+                    <a:blip r:embed="rId22" cstate="print">
+                      <a:extLst>
+                        <a:ext uri="{28A0092B-C50C-407E-A947-70E740481C1C}">
+                          <a14:useLocalDpi xmlns:a14="http://schemas.microsoft.com/office/drawing/2010/main" val="0"/>
+                        </a:ext>
+                      </a:extLst>
+                    </a:blip>
+                    <a:stretch>
+                      <a:fillRect/>
+                    </a:stretch>
+                  </pic:blipFill>
+                  <pic:spPr>
+                    <a:xfrm>
+                      <a:off x="0" y="0"/>
+                      <a:ext cx="5760720" cy="2946400"/>
+                    </a:xfrm>
+                    <a:prstGeom prst="rect">
+                      <a:avLst/>
+                    </a:prstGeom>
+                  </pic:spPr>
+                </pic:pic>
+              </a:graphicData>
+            </a:graphic>
+          </wp:inline>
+        </w:drawing>
+      </w:r>
+    </w:p>
+    <w:p>
+      <w:r>
+        <w:rPr>
+          <w:noProof/>
+        </w:rPr>
+        <w:drawing>
+          <wp:inline distT="0" distB="0" distL="0" distR="0">
+            <wp:extent cx="2671639" cy="3777682"/>
+            <wp:effectExtent l="0" t="0" r="0" b="0"/>
+            <wp:docPr id="14" name="Image 14" descr="Une image contenant capture d’écran&#10;&#10;Description générée automatiquement"/>
+            <wp:cNvGraphicFramePr>
+              <a:graphicFrameLocks xmlns:a="http://schemas.openxmlformats.org/drawingml/2006/main" noChangeAspect="1"/>
+            </wp:cNvGraphicFramePr>
+            <a:graphic xmlns:a="http://schemas.openxmlformats.org/drawingml/2006/main">
+              <a:graphicData uri="http://schemas.openxmlformats.org/drawingml/2006/picture">
+                <pic:pic xmlns:pic="http://schemas.openxmlformats.org/drawingml/2006/picture">
+                  <pic:nvPicPr>
+                    <pic:cNvPr id="14" name="copyleaks - response 2.PNG"/>
+                    <pic:cNvPicPr/>
+                  </pic:nvPicPr>
+                  <pic:blipFill>
+                    <a:blip r:embed="rId23" cstate="print">
+                      <a:extLst>
+                        <a:ext uri="{28A0092B-C50C-407E-A947-70E740481C1C}">
+                          <a14:useLocalDpi xmlns:a14="http://schemas.microsoft.com/office/drawing/2010/main" val="0"/>
+                        </a:ext>
+                      </a:extLst>
+                    </a:blip>
+                    <a:stretch>
+                      <a:fillRect/>
+                    </a:stretch>
+                  </pic:blipFill>
+                  <pic:spPr>
+                    <a:xfrm>
+                      <a:off x="0" y="0"/>
+                      <a:ext cx="2672215" cy="3778496"/>
+                    </a:xfrm>
+                    <a:prstGeom prst="rect">
+                      <a:avLst/>
+                    </a:prstGeom>
+                  </pic:spPr>
+                </pic:pic>
+              </a:graphicData>
+            </a:graphic>
+          </wp:inline>
+        </w:drawing>
+      </w:r>
+    </w:p>
+    <w:p>
+      <w:r>
+        <w:t xml:space="preserve">Nous constatons que les résultats sont similaires à ceux de </w:t>
+      </w:r>
+      <w:proofErr w:type="spellStart"/>
+      <w:r>
+        <w:t>plagiarismsearch</w:t>
+      </w:r>
+      <w:proofErr w:type="spellEnd"/>
+      <w:r>
+        <w:t xml:space="preserve">. L’interface de </w:t>
+      </w:r>
+      <w:proofErr w:type="spellStart"/>
+      <w:r>
+        <w:t>Copyleaks</w:t>
+      </w:r>
+      <w:proofErr w:type="spellEnd"/>
+      <w:r>
+        <w:t xml:space="preserve"> est pourtant plus développée. Un système de code couleur permet de voir si les termes sont copiés </w:t>
+      </w:r>
+      <w:r>
+        <w:lastRenderedPageBreak/>
+        <w:t>exactement où paraphrasés. Si nous faisons le même essai avec le texte modifié (voir tableau 1), voici le résultat :</w:t>
+      </w:r>
+    </w:p>
+    <w:p>
+      <w:r>
+        <w:rPr>
+          <w:noProof/>
+        </w:rPr>
+        <w:drawing>
+          <wp:inline distT="0" distB="0" distL="0" distR="0">
+            <wp:extent cx="5760720" cy="2750820"/>
+            <wp:effectExtent l="0" t="0" r="0" b="0"/>
+            <wp:docPr id="15" name="Image 15" descr="Une image contenant capture d’écran&#10;&#10;Description générée automatiquement"/>
+            <wp:cNvGraphicFramePr>
+              <a:graphicFrameLocks xmlns:a="http://schemas.openxmlformats.org/drawingml/2006/main" noChangeAspect="1"/>
+            </wp:cNvGraphicFramePr>
+            <a:graphic xmlns:a="http://schemas.openxmlformats.org/drawingml/2006/main">
+              <a:graphicData uri="http://schemas.openxmlformats.org/drawingml/2006/picture">
+                <pic:pic xmlns:pic="http://schemas.openxmlformats.org/drawingml/2006/picture">
+                  <pic:nvPicPr>
+                    <pic:cNvPr id="15" name="copyleaks - response modified texte.PNG"/>
+                    <pic:cNvPicPr/>
+                  </pic:nvPicPr>
+                  <pic:blipFill>
+                    <a:blip r:embed="rId24" cstate="print">
+                      <a:extLst>
+                        <a:ext uri="{28A0092B-C50C-407E-A947-70E740481C1C}">
+                          <a14:useLocalDpi xmlns:a14="http://schemas.microsoft.com/office/drawing/2010/main" val="0"/>
+                        </a:ext>
+                      </a:extLst>
+                    </a:blip>
+                    <a:stretch>
+                      <a:fillRect/>
+                    </a:stretch>
+                  </pic:blipFill>
+                  <pic:spPr>
+                    <a:xfrm>
+                      <a:off x="0" y="0"/>
+                      <a:ext cx="5760720" cy="2750820"/>
+                    </a:xfrm>
+                    <a:prstGeom prst="rect">
+                      <a:avLst/>
+                    </a:prstGeom>
+                  </pic:spPr>
+                </pic:pic>
+              </a:graphicData>
+            </a:graphic>
+          </wp:inline>
+        </w:drawing>
+      </w:r>
+    </w:p>
+    <w:p>
+      <w:r>
+        <w:t xml:space="preserve">L’URL original est </w:t>
+      </w:r>
+      <w:r>
+        <w:t>retrouvée</w:t>
+      </w:r>
+      <w:r>
+        <w:t xml:space="preserve">. </w:t>
+      </w:r>
+      <w:r>
+        <w:t xml:space="preserve">Pourtant, le taux de plagiat est de 43% seulement alors que </w:t>
+      </w:r>
+      <w:proofErr w:type="spellStart"/>
+      <w:r>
+        <w:t>Plagiarismchecker</w:t>
+      </w:r>
+      <w:proofErr w:type="spellEnd"/>
+      <w:r>
+        <w:t xml:space="preserve"> nous donnait un taux de 80%. Il semblerait donc que </w:t>
+      </w:r>
+      <w:proofErr w:type="spellStart"/>
+      <w:r>
+        <w:t>Plagiarismchecker</w:t>
+      </w:r>
+      <w:proofErr w:type="spellEnd"/>
+      <w:r>
+        <w:t xml:space="preserve"> permet de mieux </w:t>
+      </w:r>
+      <w:proofErr w:type="spellStart"/>
+      <w:r>
+        <w:t>décéler</w:t>
+      </w:r>
+      <w:proofErr w:type="spellEnd"/>
+      <w:r>
+        <w:t xml:space="preserve"> des textes modifiés. Des tests supplémentaires doivent être effectués afin de valider cette hypothèse. </w:t>
+      </w:r>
+    </w:p>
+    <w:p>
+      <w:r>
+        <w:t xml:space="preserve">Nous notons également que </w:t>
+      </w:r>
+      <w:proofErr w:type="spellStart"/>
+      <w:r>
+        <w:t>Copyleaks</w:t>
+      </w:r>
+      <w:proofErr w:type="spellEnd"/>
+      <w:r>
+        <w:t xml:space="preserve"> effectue également des analyses dans la base de données interne de l’outil</w:t>
+      </w:r>
+      <w:r>
+        <w:t xml:space="preserve">, ce qui peut permettre d’optimiser la recherche si l’outil est utilisé à large échelle. </w:t>
+      </w:r>
+    </w:p>
+    <w:p>
+      <w:r>
+        <w:rPr>
+          <w:noProof/>
+        </w:rPr>
+        <w:drawing>
+          <wp:inline distT="0" distB="0" distL="0" distR="0">
+            <wp:extent cx="2890859" cy="1395423"/>
+            <wp:effectExtent l="0" t="0" r="5080" b="0"/>
+            <wp:docPr id="16" name="Image 16" descr="Une image contenant capture d’écran&#10;&#10;Description générée automatiquement"/>
+            <wp:cNvGraphicFramePr>
+              <a:graphicFrameLocks xmlns:a="http://schemas.openxmlformats.org/drawingml/2006/main" noChangeAspect="1"/>
+            </wp:cNvGraphicFramePr>
+            <a:graphic xmlns:a="http://schemas.openxmlformats.org/drawingml/2006/main">
+              <a:graphicData uri="http://schemas.openxmlformats.org/drawingml/2006/picture">
+                <pic:pic xmlns:pic="http://schemas.openxmlformats.org/drawingml/2006/picture">
+                  <pic:nvPicPr>
+                    <pic:cNvPr id="16" name="copyleaks - internal database.PNG"/>
+                    <pic:cNvPicPr/>
+                  </pic:nvPicPr>
+                  <pic:blipFill>
+                    <a:blip r:embed="rId25">
+                      <a:extLst>
+                        <a:ext uri="{28A0092B-C50C-407E-A947-70E740481C1C}">
+                          <a14:useLocalDpi xmlns:a14="http://schemas.microsoft.com/office/drawing/2010/main" val="0"/>
+                        </a:ext>
+                      </a:extLst>
+                    </a:blip>
+                    <a:stretch>
+                      <a:fillRect/>
+                    </a:stretch>
+                  </pic:blipFill>
+                  <pic:spPr>
+                    <a:xfrm>
+                      <a:off x="0" y="0"/>
+                      <a:ext cx="2890859" cy="1395423"/>
+                    </a:xfrm>
+                    <a:prstGeom prst="rect">
+                      <a:avLst/>
+                    </a:prstGeom>
+                  </pic:spPr>
+                </pic:pic>
+              </a:graphicData>
+            </a:graphic>
+          </wp:inline>
+        </w:drawing>
+      </w:r>
+    </w:p>
+    <w:p>
+      <w:pPr>
+        <w:rPr>
+          <w:b/>
+          <w:bCs/>
+          <w:u w:val="single"/>
+        </w:rPr>
+      </w:pPr>
+      <w:r>
+        <w:rPr>
+          <w:b/>
+          <w:bCs/>
+          <w:u w:val="single"/>
+        </w:rPr>
+        <w:t>API</w:t>
+      </w:r>
+    </w:p>
+    <w:p>
+      <w:proofErr w:type="spellStart"/>
+      <w:r>
+        <w:t>Copyleaks</w:t>
+      </w:r>
+      <w:proofErr w:type="spellEnd"/>
+      <w:r>
+        <w:t xml:space="preserve"> offre également une API. Celle-ci est documentée en ligne : </w:t>
+      </w:r>
+      <w:hyperlink r:id="rId26" w:history="1">
+        <w:r>
+          <w:rPr>
+            <w:rStyle w:val="Lienhypertexte"/>
+          </w:rPr>
+          <w:t>https://api.copyleaks.com/</w:t>
+        </w:r>
+      </w:hyperlink>
+      <w:r>
+        <w:t xml:space="preserve">. </w:t>
+      </w:r>
+    </w:p>
+    <w:p>
+      <w:r>
+        <w:t xml:space="preserve">Le nombre de requête est limité à 10 pages. Les requêtes supplémentaires sont payantes. Nous avons testé l’API sur Postman. </w:t>
+      </w:r>
+    </w:p>
+    <w:p>
+      <w:r>
+        <w:rPr>
+          <w:noProof/>
+        </w:rPr>
+        <w:lastRenderedPageBreak/>
+        <w:drawing>
+          <wp:inline distT="0" distB="0" distL="0" distR="0">
+            <wp:extent cx="2036648" cy="1831008"/>
+            <wp:effectExtent l="0" t="0" r="1905" b="0"/>
+            <wp:docPr id="17" name="Image 17" descr="Une image contenant texte&#10;&#10;Description générée automatiquement"/>
+            <wp:cNvGraphicFramePr>
+              <a:graphicFrameLocks xmlns:a="http://schemas.openxmlformats.org/drawingml/2006/main" noChangeAspect="1"/>
+            </wp:cNvGraphicFramePr>
+            <a:graphic xmlns:a="http://schemas.openxmlformats.org/drawingml/2006/main">
+              <a:graphicData uri="http://schemas.openxmlformats.org/drawingml/2006/picture">
+                <pic:pic xmlns:pic="http://schemas.openxmlformats.org/drawingml/2006/picture">
+                  <pic:nvPicPr>
+                    <pic:cNvPr id="17" name="postman logo.png"/>
+                    <pic:cNvPicPr/>
+                  </pic:nvPicPr>
+                  <pic:blipFill>
+                    <a:blip r:embed="rId27" cstate="print">
+                      <a:extLst>
+                        <a:ext uri="{28A0092B-C50C-407E-A947-70E740481C1C}">
+                          <a14:useLocalDpi xmlns:a14="http://schemas.microsoft.com/office/drawing/2010/main" val="0"/>
+                        </a:ext>
+                      </a:extLst>
+                    </a:blip>
+                    <a:stretch>
+                      <a:fillRect/>
+                    </a:stretch>
+                  </pic:blipFill>
+                  <pic:spPr>
+                    <a:xfrm>
+                      <a:off x="0" y="0"/>
+                      <a:ext cx="2048015" cy="1841228"/>
+                    </a:xfrm>
+                    <a:prstGeom prst="rect">
+                      <a:avLst/>
+                    </a:prstGeom>
+                  </pic:spPr>
+                </pic:pic>
+              </a:graphicData>
+            </a:graphic>
+          </wp:inline>
+        </w:drawing>
+      </w:r>
+    </w:p>
+    <w:p>
+      <w:r>
+        <w:t xml:space="preserve">Dans un premier temps, nous devons obtenir un </w:t>
+      </w:r>
+      <w:proofErr w:type="spellStart"/>
+      <w:r>
+        <w:t>token</w:t>
+      </w:r>
+      <w:proofErr w:type="spellEnd"/>
+      <w:r>
+        <w:t xml:space="preserve"> d’identification. Ce </w:t>
+      </w:r>
+      <w:proofErr w:type="spellStart"/>
+      <w:r>
+        <w:t>token</w:t>
+      </w:r>
+      <w:proofErr w:type="spellEnd"/>
+      <w:r>
+        <w:t xml:space="preserve"> s’obtient via une méthode POST comprenant notre adresse e-mail et notre clé de profil. </w:t>
+      </w:r>
+    </w:p>
+    <w:p>
+      <w:r>
+        <w:rPr>
+          <w:noProof/>
+        </w:rPr>
+        <w:drawing>
+          <wp:inline distT="0" distB="0" distL="0" distR="0">
+            <wp:extent cx="5760720" cy="1444625"/>
+            <wp:effectExtent l="0" t="0" r="0" b="3175"/>
+            <wp:docPr id="18" name="Image 18" descr="Une image contenant capture d’écran&#10;&#10;Description générée automatiquement"/>
+            <wp:cNvGraphicFramePr>
+              <a:graphicFrameLocks xmlns:a="http://schemas.openxmlformats.org/drawingml/2006/main" noChangeAspect="1"/>
+            </wp:cNvGraphicFramePr>
+            <a:graphic xmlns:a="http://schemas.openxmlformats.org/drawingml/2006/main">
+              <a:graphicData uri="http://schemas.openxmlformats.org/drawingml/2006/picture">
+                <pic:pic xmlns:pic="http://schemas.openxmlformats.org/drawingml/2006/picture">
+                  <pic:nvPicPr>
+                    <pic:cNvPr id="18" name="copyleaks api request.PNG"/>
+                    <pic:cNvPicPr/>
+                  </pic:nvPicPr>
+                  <pic:blipFill>
+                    <a:blip r:embed="rId28" cstate="print">
+                      <a:extLst>
+                        <a:ext uri="{28A0092B-C50C-407E-A947-70E740481C1C}">
+                          <a14:useLocalDpi xmlns:a14="http://schemas.microsoft.com/office/drawing/2010/main" val="0"/>
+                        </a:ext>
+                      </a:extLst>
+                    </a:blip>
+                    <a:stretch>
+                      <a:fillRect/>
+                    </a:stretch>
+                  </pic:blipFill>
+                  <pic:spPr>
+                    <a:xfrm>
+                      <a:off x="0" y="0"/>
+                      <a:ext cx="5760720" cy="1444625"/>
+                    </a:xfrm>
+                    <a:prstGeom prst="rect">
+                      <a:avLst/>
+                    </a:prstGeom>
+                  </pic:spPr>
+                </pic:pic>
+              </a:graphicData>
+            </a:graphic>
+          </wp:inline>
+        </w:drawing>
+      </w:r>
+    </w:p>
+    <w:p>
+      <w:r>
+        <w:rPr>
+          <w:noProof/>
+        </w:rPr>
+        <w:drawing>
+          <wp:inline distT="0" distB="0" distL="0" distR="0">
+            <wp:extent cx="5760720" cy="2111375"/>
+            <wp:effectExtent l="0" t="0" r="0" b="3175"/>
+            <wp:docPr id="19" name="Image 19" descr="Une image contenant capture d’écran&#10;&#10;Description générée automatiquement"/>
+            <wp:cNvGraphicFramePr>
+              <a:graphicFrameLocks xmlns:a="http://schemas.openxmlformats.org/drawingml/2006/main" noChangeAspect="1"/>
+            </wp:cNvGraphicFramePr>
+            <a:graphic xmlns:a="http://schemas.openxmlformats.org/drawingml/2006/main">
+              <a:graphicData uri="http://schemas.openxmlformats.org/drawingml/2006/picture">
+                <pic:pic xmlns:pic="http://schemas.openxmlformats.org/drawingml/2006/picture">
+                  <pic:nvPicPr>
+                    <pic:cNvPr id="19" name="copyleaks api response.PNG"/>
+                    <pic:cNvPicPr/>
+                  </pic:nvPicPr>
+                  <pic:blipFill>
+                    <a:blip r:embed="rId29" cstate="print">
+                      <a:extLst>
+                        <a:ext uri="{28A0092B-C50C-407E-A947-70E740481C1C}">
+                          <a14:useLocalDpi xmlns:a14="http://schemas.microsoft.com/office/drawing/2010/main" val="0"/>
+                        </a:ext>
+                      </a:extLst>
+                    </a:blip>
+                    <a:stretch>
+                      <a:fillRect/>
+                    </a:stretch>
+                  </pic:blipFill>
+                  <pic:spPr>
+                    <a:xfrm>
+                      <a:off x="0" y="0"/>
+                      <a:ext cx="5760720" cy="2111375"/>
+                    </a:xfrm>
+                    <a:prstGeom prst="rect">
+                      <a:avLst/>
+                    </a:prstGeom>
+                  </pic:spPr>
+                </pic:pic>
+              </a:graphicData>
+            </a:graphic>
+          </wp:inline>
+        </w:drawing>
+      </w:r>
+    </w:p>
+    <w:p>
+      <w:r>
+        <w:t xml:space="preserve">Nous utilisons ce </w:t>
+      </w:r>
+      <w:proofErr w:type="spellStart"/>
+      <w:r>
+        <w:t>token</w:t>
+      </w:r>
+      <w:proofErr w:type="spellEnd"/>
+      <w:r>
+        <w:t xml:space="preserve"> pour exécuter des requêtes supplémentaires. Pour l’exemple, nous effectuons une recherche de plagiat avec le texte brut de l’article du Temps précédemment utilisé. </w:t>
+      </w:r>
+    </w:p>
+    <w:p/>
+    <w:p>
+      <w:r>
+        <w:t xml:space="preserve">// PAS RÉUSSI A UTILISER // </w:t>
+      </w:r>
+    </w:p>
+    <w:p/>
+    <w:p>
+      <w:pPr>
+        <w:rPr>
+          <w:b/>
+          <w:u w:val="single"/>
+        </w:rPr>
+      </w:pPr>
+      <w:proofErr w:type="spellStart"/>
+      <w:r>
+        <w:rPr>
+          <w:b/>
+          <w:u w:val="single"/>
+        </w:rPr>
+        <w:t>Unicheck</w:t>
+      </w:r>
+      <w:proofErr w:type="spellEnd"/>
+    </w:p>
+    <w:p>
+      <w:r>
+        <w:t xml:space="preserve">// PAS GRATUIT // </w:t>
+      </w:r>
     </w:p>
     <w:sectPr>
       <w:pgSz w:w="11906" w:h="16838"/>
@@ -660,6 +2263,7 @@
     <w:lsdException w:name="HTML Sample" w:semiHidden="1" w:unhideWhenUsed="1"/>
     <w:lsdException w:name="HTML Typewriter" w:semiHidden="1" w:unhideWhenUsed="1"/>
     <w:lsdException w:name="HTML Variable" w:semiHidden="1" w:unhideWhenUsed="1"/>
+    <w:lsdException w:name="Normal Table" w:semiHidden="1" w:unhideWhenUsed="1"/>
     <w:lsdException w:name="annotation subject" w:semiHidden="1" w:unhideWhenUsed="1"/>
     <w:lsdException w:name="No List" w:semiHidden="1" w:unhideWhenUsed="1"/>
     <w:lsdException w:name="Outline List 1" w:semiHidden="1" w:unhideWhenUsed="1"/>
@@ -705,9 +2309,11 @@
     <w:lsdException w:name="Table Subtle 1" w:semiHidden="1" w:unhideWhenUsed="1"/>
     <w:lsdException w:name="Table Subtle 2" w:semiHidden="1" w:unhideWhenUsed="1"/>
     <w:lsdException w:name="Table Web 1" w:semiHidden="1" w:unhideWhenUsed="1"/>
+    <w:lsdException w:name="Table Web 2" w:semiHidden="1" w:unhideWhenUsed="1"/>
     <w:lsdException w:name="Table Web 3" w:semiHidden="1" w:unhideWhenUsed="1"/>
     <w:lsdException w:name="Balloon Text" w:semiHidden="1" w:unhideWhenUsed="1"/>
     <w:lsdException w:name="Table Grid" w:uiPriority="39"/>
+    <w:lsdException w:name="Table Theme" w:semiHidden="1" w:unhideWhenUsed="1"/>
     <w:lsdException w:name="Placeholder Text" w:semiHidden="1"/>
     <w:lsdException w:name="No Spacing" w:uiPriority="1" w:qFormat="1"/>
     <w:lsdException w:name="Light Shading" w:uiPriority="60"/>
@@ -993,6 +2599,61 @@
     <w:rPr>
       <w:color w:val="605E5C"/>
       <w:shd w:val="clear" w:color="auto" w:fill="E1DFDD"/>
+    </w:rPr>
+  </w:style>
+  <w:style w:type="paragraph" w:styleId="Lgende">
+    <w:name w:val="caption"/>
+    <w:basedOn w:val="Normal"/>
+    <w:next w:val="Normal"/>
+    <w:uiPriority w:val="35"/>
+    <w:unhideWhenUsed/>
+    <w:qFormat/>
+    <w:rsid w:val="007F07BB"/>
+    <w:pPr>
+      <w:spacing w:after="200" w:line="240" w:lineRule="auto"/>
+    </w:pPr>
+    <w:rPr>
+      <w:i/>
+      <w:iCs/>
+      <w:color w:val="44546A" w:themeColor="text2"/>
+      <w:sz w:val="18"/>
+      <w:szCs w:val="18"/>
+    </w:rPr>
+  </w:style>
+  <w:style w:type="table" w:styleId="Grilledutableau">
+    <w:name w:val="Table Grid"/>
+    <w:basedOn w:val="TableauNormal"/>
+    <w:uiPriority w:val="39"/>
+    <w:rsid w:val="00502032"/>
+    <w:pPr>
+      <w:spacing w:after="0" w:line="240" w:lineRule="auto"/>
+    </w:pPr>
+    <w:tblPr>
+      <w:tblBorders>
+        <w:top w:val="single" w:sz="4" w:space="0" w:color="auto"/>
+        <w:left w:val="single" w:sz="4" w:space="0" w:color="auto"/>
+        <w:bottom w:val="single" w:sz="4" w:space="0" w:color="auto"/>
+        <w:right w:val="single" w:sz="4" w:space="0" w:color="auto"/>
+        <w:insideH w:val="single" w:sz="4" w:space="0" w:color="auto"/>
+        <w:insideV w:val="single" w:sz="4" w:space="0" w:color="auto"/>
+      </w:tblBorders>
+    </w:tblPr>
+  </w:style>
+  <w:style w:type="paragraph" w:styleId="NormalWeb">
+    <w:name w:val="Normal (Web)"/>
+    <w:basedOn w:val="Normal"/>
+    <w:uiPriority w:val="99"/>
+    <w:semiHidden/>
+    <w:unhideWhenUsed/>
+    <w:rsid w:val="00502032"/>
+    <w:pPr>
+      <w:spacing w:before="100" w:beforeAutospacing="1" w:after="100" w:afterAutospacing="1" w:line="240" w:lineRule="auto"/>
+    </w:pPr>
+    <w:rPr>
+      <w:rFonts w:ascii="Times New Roman" w:eastAsia="Times New Roman" w:hAnsi="Times New Roman" w:cs="Times New Roman"/>
+      <w:sz w:val="24"/>
+      <w:szCs w:val="24"/>
+      <w:lang w:eastAsia="fr-CH"/>
     </w:rPr>
   </w:style>
 </w:styles>

</xml_diff>